<commit_message>
Documentation updated and stuff
</commit_message>
<xml_diff>
--- a/Forms/Documentation/Crit_C_Development.docx
+++ b/Forms/Documentation/Crit_C_Development.docx
@@ -120,13 +120,8 @@
       </w:r>
     </w:p>
     <w:p>
-      <w:proofErr w:type="spellStart"/>
-      <w:r>
-        <w:t>Ctypes</w:t>
-      </w:r>
-      <w:proofErr w:type="spellEnd"/>
-      <w:r>
-        <w:t xml:space="preserve"> is a library that enhanced different C data type handling </w:t>
+      <w:r>
+        <w:t xml:space="preserve">Ctypes is a library that enhanced different C data type handling </w:t>
       </w:r>
     </w:p>
     <w:p>
@@ -135,13 +130,8 @@
       </w:r>
     </w:p>
     <w:p>
-      <w:proofErr w:type="spellStart"/>
-      <w:r>
-        <w:t>Numpy</w:t>
-      </w:r>
-      <w:proofErr w:type="spellEnd"/>
-      <w:r>
-        <w:t xml:space="preserve"> is used for calculations and rounding to be used with matplotlib for outputting results</w:t>
+      <w:r>
+        <w:t>Numpy is used for calculations and rounding to be used with matplotlib for outputting results</w:t>
       </w:r>
     </w:p>
     <w:p>
@@ -238,7 +228,7 @@
         </w:rPr>
         <w:lastRenderedPageBreak/>
         <w:drawing>
-          <wp:anchor distT="0" distB="0" distL="114300" distR="114300" simplePos="0" relativeHeight="251665408" behindDoc="0" locked="0" layoutInCell="1" allowOverlap="1" wp14:anchorId="7C9C5D9D" wp14:editId="4F31EEA2">
+          <wp:anchor distT="0" distB="0" distL="114300" distR="114300" simplePos="0" relativeHeight="251665408" behindDoc="0" locked="0" layoutInCell="1" allowOverlap="1" wp14:anchorId="7C9C5D9D" wp14:editId="43A8BF82">
             <wp:simplePos x="0" y="0"/>
             <wp:positionH relativeFrom="margin">
               <wp:align>center</wp:align>
@@ -300,18 +290,18 @@
           <w:noProof/>
         </w:rPr>
         <w:drawing>
-          <wp:anchor distT="0" distB="0" distL="114300" distR="114300" simplePos="0" relativeHeight="251667456" behindDoc="0" locked="0" layoutInCell="1" allowOverlap="1" wp14:anchorId="372FF07F" wp14:editId="33DA5434">
+          <wp:anchor distT="0" distB="0" distL="114300" distR="114300" simplePos="0" relativeHeight="251679744" behindDoc="0" locked="0" layoutInCell="1" allowOverlap="1" wp14:anchorId="766D043A" wp14:editId="0E694A31">
             <wp:simplePos x="0" y="0"/>
             <wp:positionH relativeFrom="margin">
               <wp:align>center</wp:align>
             </wp:positionH>
             <wp:positionV relativeFrom="paragraph">
-              <wp:posOffset>715645</wp:posOffset>
+              <wp:posOffset>600041</wp:posOffset>
             </wp:positionV>
-            <wp:extent cx="3091815" cy="2499995"/>
-            <wp:effectExtent l="0" t="0" r="0" b="0"/>
+            <wp:extent cx="3354705" cy="2967990"/>
+            <wp:effectExtent l="0" t="0" r="0" b="3810"/>
             <wp:wrapTopAndBottom/>
-            <wp:docPr id="4" name="Picture 4"/>
+            <wp:docPr id="5" name="Picture 5"/>
             <wp:cNvGraphicFramePr>
               <a:graphicFrameLocks xmlns:a="http://schemas.openxmlformats.org/drawingml/2006/main" noChangeAspect="1"/>
             </wp:cNvGraphicFramePr>
@@ -331,7 +321,7 @@
                   <pic:spPr>
                     <a:xfrm>
                       <a:off x="0" y="0"/>
-                      <a:ext cx="3091815" cy="2499995"/>
+                      <a:ext cx="3354705" cy="2967990"/>
                     </a:xfrm>
                     <a:prstGeom prst="rect">
                       <a:avLst/>
@@ -434,7 +424,6 @@
         <w:rPr>
           <w:noProof/>
         </w:rPr>
-        <w:lastRenderedPageBreak/>
         <w:drawing>
           <wp:anchor distT="0" distB="0" distL="114300" distR="114300" simplePos="0" relativeHeight="251669504" behindDoc="0" locked="0" layoutInCell="1" allowOverlap="1" wp14:anchorId="15AB5B19" wp14:editId="6CA3254A">
             <wp:simplePos x="0" y="0"/>
@@ -570,15 +559,7 @@
         <w:jc w:val="both"/>
       </w:pPr>
       <w:r>
-        <w:t xml:space="preserve">The shuffle deck function in Figure 6.1 uses a Fisher-Yates shuffle algorithm which I created in python. It is used rather than the shuffle algorithm from the Random library because I was unsure how it worked and wanted to create my own which would be similar to how real decks are shuffled. This is achieved be using two counter variables, </w:t>
-      </w:r>
-      <w:proofErr w:type="spellStart"/>
-      <w:r>
-        <w:t>i</w:t>
-      </w:r>
-      <w:proofErr w:type="spellEnd"/>
-      <w:r>
-        <w:t xml:space="preserve"> which is the top card on the deck and j which is a random card below it in the deck, then those two are swapped. This is done using a  while loop that loops while there are more cards in the array and a temporary variable used to store the value from the lists to be swapped.</w:t>
+        <w:t>The shuffle deck function in Figure 6.1 uses a Fisher-Yates shuffle algorithm which I created in python. It is used rather than the shuffle algorithm from the Random library because I was unsure how it worked and wanted to create my own which would be similar to how real decks are shuffled. This is achieved be using two counter variables, i which is the top card on the deck and j which is a random card below it in the deck, then those two are swapped. This is done using a  while loop that loops while there are more cards in the array and a temporary variable used to store the value from the lists to be swapped.</w:t>
       </w:r>
     </w:p>
     <w:p>
@@ -595,7 +576,6 @@
         <w:rPr>
           <w:noProof/>
         </w:rPr>
-        <w:lastRenderedPageBreak/>
         <w:drawing>
           <wp:anchor distT="0" distB="0" distL="114300" distR="114300" simplePos="0" relativeHeight="251673600" behindDoc="0" locked="0" layoutInCell="1" allowOverlap="1" wp14:anchorId="777F1F25" wp14:editId="664EAED2">
             <wp:simplePos x="0" y="0"/>
@@ -748,6 +728,7 @@
         <w:rPr>
           <w:noProof/>
         </w:rPr>
+        <w:lastRenderedPageBreak/>
         <w:t>Similarly, and if statement is used to compare if the type stated in the csv file is one of the accepted ones from the types[]. If it is not, an error is created and added to errors[]</w:t>
       </w:r>
     </w:p>
@@ -758,10 +739,22 @@
           <w:noProof/>
         </w:rPr>
       </w:pPr>
-    </w:p>
-    <w:p>
-      <w:pPr>
-        <w:jc w:val="both"/>
+      <w:r>
+        <w:rPr>
+          <w:noProof/>
+        </w:rPr>
+        <w:t>Finally, if statement is used to compare if the errors array is empty or not, if its length is less then one, it is empty and the file is closed and the board generating function is called and the file is passed to it, otherise ctypes library is used to create a windows alert box with the contents of all the errors so the user can fix those fields easily.</w:t>
+      </w:r>
+      <w:r>
+        <w:rPr>
+          <w:noProof/>
+        </w:rPr>
+        <w:t xml:space="preserve"> </w:t>
+      </w:r>
+    </w:p>
+    <w:p>
+      <w:pPr>
+        <w:jc w:val="center"/>
         <w:rPr>
           <w:noProof/>
         </w:rPr>
@@ -771,18 +764,10 @@
           <w:noProof/>
         </w:rPr>
         <w:drawing>
-          <wp:anchor distT="0" distB="0" distL="114300" distR="114300" simplePos="0" relativeHeight="251677696" behindDoc="0" locked="0" layoutInCell="1" allowOverlap="1" wp14:anchorId="5B19C2FE" wp14:editId="7A558177">
-            <wp:simplePos x="0" y="0"/>
-            <wp:positionH relativeFrom="margin">
-              <wp:align>center</wp:align>
-            </wp:positionH>
-            <wp:positionV relativeFrom="paragraph">
-              <wp:posOffset>1022985</wp:posOffset>
-            </wp:positionV>
-            <wp:extent cx="4572000" cy="1931670"/>
-            <wp:effectExtent l="0" t="0" r="0" b="0"/>
-            <wp:wrapTopAndBottom/>
-            <wp:docPr id="10" name="Picture 10"/>
+          <wp:inline distT="0" distB="0" distL="0" distR="0" wp14:anchorId="334BBC7E" wp14:editId="4B9A199B">
+            <wp:extent cx="5731510" cy="2703195"/>
+            <wp:effectExtent l="0" t="0" r="2540" b="1905"/>
+            <wp:docPr id="11" name="Picture 11"/>
             <wp:cNvGraphicFramePr>
               <a:graphicFrameLocks xmlns:a="http://schemas.openxmlformats.org/drawingml/2006/main" noChangeAspect="1"/>
             </wp:cNvGraphicFramePr>
@@ -793,45 +778,100 @@
                     <pic:cNvPr id="1" name=""/>
                     <pic:cNvPicPr/>
                   </pic:nvPicPr>
-                  <pic:blipFill rotWithShape="1">
+                  <pic:blipFill>
                     <a:blip r:embed="rId14"/>
-                    <a:srcRect r="40821"/>
-                    <a:stretch/>
+                    <a:stretch>
+                      <a:fillRect/>
+                    </a:stretch>
                   </pic:blipFill>
-                  <pic:spPr bwMode="auto">
+                  <pic:spPr>
                     <a:xfrm>
                       <a:off x="0" y="0"/>
-                      <a:ext cx="4572000" cy="1931670"/>
+                      <a:ext cx="5731510" cy="2703195"/>
                     </a:xfrm>
                     <a:prstGeom prst="rect">
                       <a:avLst/>
                     </a:prstGeom>
-                    <a:ln>
-                      <a:noFill/>
-                    </a:ln>
-                    <a:extLst>
-                      <a:ext uri="{53640926-AAD7-44D8-BBD7-CCE9431645EC}">
-                        <a14:shadowObscured xmlns:a14="http://schemas.microsoft.com/office/drawing/2010/main"/>
-                      </a:ext>
-                    </a:extLst>
                   </pic:spPr>
                 </pic:pic>
               </a:graphicData>
             </a:graphic>
-            <wp14:sizeRelH relativeFrom="margin">
-              <wp14:pctWidth>0</wp14:pctWidth>
-            </wp14:sizeRelH>
-            <wp14:sizeRelV relativeFrom="margin">
-              <wp14:pctHeight>0</wp14:pctHeight>
-            </wp14:sizeRelV>
-          </wp:anchor>
+          </wp:inline>
         </w:drawing>
       </w:r>
       <w:r>
         <w:rPr>
           <w:noProof/>
         </w:rPr>
-        <w:t>Finally, if statement is used to compare if the errors array is empty or not, if its length is less then one, it is empty and the file is closed and the board generating function is called and the file is passed to it, otherise ctypes library is used to create a windows alert box with the contents of all the errors so the user can fix those fields easily.</w:t>
+        <w:t>Figure 8.1</w:t>
+      </w:r>
+    </w:p>
+    <w:p>
+      <w:pPr>
+        <w:jc w:val="both"/>
+        <w:rPr>
+          <w:noProof/>
+        </w:rPr>
+      </w:pPr>
+      <w:r>
+        <w:rPr>
+          <w:noProof/>
+        </w:rPr>
+        <w:t>Figure 8.1 is the function that creates the board, it uses a for loop nested in a “try” to create the Property object for each row in the csv file. The try is used incase there is an error that occurs it will output a message that an error occurred rather then crashing the program.</w:t>
+      </w:r>
+      <w:r>
+        <w:rPr>
+          <w:noProof/>
+        </w:rPr>
+        <w:t xml:space="preserve"> Each column in the csv file is then accessed as a array p[] and a temporary variable “base” is used to assign all the properties of the Property to before it is appended to the board. After succesful initialisation, the board is returned or otherwise an error is printer out, note the error is unkown given that the csv file was already verified.</w:t>
+      </w:r>
+    </w:p>
+    <w:p>
+      <w:pPr>
+        <w:jc w:val="both"/>
+        <w:rPr>
+          <w:noProof/>
+        </w:rPr>
+      </w:pPr>
+      <w:r>
+        <w:rPr>
+          <w:noProof/>
+        </w:rPr>
+        <w:drawing>
+          <wp:inline distT="0" distB="0" distL="0" distR="0" wp14:anchorId="3E9FD794" wp14:editId="2B4FC9D8">
+            <wp:extent cx="5705418" cy="2106495"/>
+            <wp:effectExtent l="0" t="0" r="0" b="8255"/>
+            <wp:docPr id="12" name="Picture 12"/>
+            <wp:cNvGraphicFramePr>
+              <a:graphicFrameLocks xmlns:a="http://schemas.openxmlformats.org/drawingml/2006/main" noChangeAspect="1"/>
+            </wp:cNvGraphicFramePr>
+            <a:graphic xmlns:a="http://schemas.openxmlformats.org/drawingml/2006/main">
+              <a:graphicData uri="http://schemas.openxmlformats.org/drawingml/2006/picture">
+                <pic:pic xmlns:pic="http://schemas.openxmlformats.org/drawingml/2006/picture">
+                  <pic:nvPicPr>
+                    <pic:cNvPr id="1" name=""/>
+                    <pic:cNvPicPr/>
+                  </pic:nvPicPr>
+                  <pic:blipFill>
+                    <a:blip r:embed="rId15"/>
+                    <a:stretch>
+                      <a:fillRect/>
+                    </a:stretch>
+                  </pic:blipFill>
+                  <pic:spPr>
+                    <a:xfrm>
+                      <a:off x="0" y="0"/>
+                      <a:ext cx="5719211" cy="2111588"/>
+                    </a:xfrm>
+                    <a:prstGeom prst="rect">
+                      <a:avLst/>
+                    </a:prstGeom>
+                  </pic:spPr>
+                </pic:pic>
+              </a:graphicData>
+            </a:graphic>
+          </wp:inline>
+        </w:drawing>
       </w:r>
     </w:p>
     <w:p>
@@ -845,21 +885,596 @@
         <w:rPr>
           <w:noProof/>
         </w:rPr>
-        <w:t>Figure 8.1</w:t>
+        <w:t>Figure 9.1</w:t>
+      </w:r>
+    </w:p>
+    <w:p>
+      <w:pPr>
+        <w:rPr>
+          <w:noProof/>
+        </w:rPr>
+      </w:pPr>
+      <w:r>
+        <w:rPr>
+          <w:noProof/>
+        </w:rPr>
+        <w:lastRenderedPageBreak/>
+        <w:t>Resetdeck function in Figure 9.1 is used to copy the starting deck to the in-game deck using “i for i in deck”</w:t>
+      </w:r>
+    </w:p>
+    <w:p>
+      <w:pPr>
+        <w:rPr>
+          <w:noProof/>
+        </w:rPr>
+      </w:pPr>
+      <w:r>
+        <w:rPr>
+          <w:noProof/>
+        </w:rPr>
+        <w:drawing>
+          <wp:inline distT="0" distB="0" distL="0" distR="0" wp14:anchorId="3E0739AB" wp14:editId="6CB6AB41">
+            <wp:extent cx="5731510" cy="3252470"/>
+            <wp:effectExtent l="0" t="0" r="2540" b="5080"/>
+            <wp:docPr id="13" name="Picture 13"/>
+            <wp:cNvGraphicFramePr>
+              <a:graphicFrameLocks xmlns:a="http://schemas.openxmlformats.org/drawingml/2006/main" noChangeAspect="1"/>
+            </wp:cNvGraphicFramePr>
+            <a:graphic xmlns:a="http://schemas.openxmlformats.org/drawingml/2006/main">
+              <a:graphicData uri="http://schemas.openxmlformats.org/drawingml/2006/picture">
+                <pic:pic xmlns:pic="http://schemas.openxmlformats.org/drawingml/2006/picture">
+                  <pic:nvPicPr>
+                    <pic:cNvPr id="1" name=""/>
+                    <pic:cNvPicPr/>
+                  </pic:nvPicPr>
+                  <pic:blipFill>
+                    <a:blip r:embed="rId16"/>
+                    <a:stretch>
+                      <a:fillRect/>
+                    </a:stretch>
+                  </pic:blipFill>
+                  <pic:spPr>
+                    <a:xfrm>
+                      <a:off x="0" y="0"/>
+                      <a:ext cx="5731510" cy="3252470"/>
+                    </a:xfrm>
+                    <a:prstGeom prst="rect">
+                      <a:avLst/>
+                    </a:prstGeom>
+                  </pic:spPr>
+                </pic:pic>
+              </a:graphicData>
+            </a:graphic>
+          </wp:inline>
+        </w:drawing>
+      </w:r>
+    </w:p>
+    <w:p>
+      <w:pPr>
+        <w:jc w:val="center"/>
+        <w:rPr>
+          <w:noProof/>
+        </w:rPr>
+      </w:pPr>
+      <w:r>
+        <w:rPr>
+          <w:noProof/>
+        </w:rPr>
+        <w:t>Figure 10.1</w:t>
+      </w:r>
+    </w:p>
+    <w:p>
+      <w:pPr>
+        <w:rPr>
+          <w:noProof/>
+        </w:rPr>
+      </w:pPr>
+      <w:r>
+        <w:rPr>
+          <w:noProof/>
+        </w:rPr>
+        <w:t xml:space="preserve">The getposition function is used to find the next position of the player after he rolls the dice. It first rolls the dice using the function and then </w:t>
+      </w:r>
+      <w:r>
+        <w:rPr>
+          <w:noProof/>
+        </w:rPr>
+        <w:t>has multiple if statements to decide where to place the player. First one is seen in 10.1 it is if the player landed on a Chance position.</w:t>
+      </w:r>
+    </w:p>
+    <w:p>
+      <w:pPr>
+        <w:rPr>
+          <w:noProof/>
+        </w:rPr>
+      </w:pPr>
+      <w:r>
+        <w:rPr>
+          <w:noProof/>
+        </w:rPr>
+        <w:drawing>
+          <wp:inline distT="0" distB="0" distL="0" distR="0" wp14:anchorId="14940902" wp14:editId="3D5654A0">
+            <wp:extent cx="5393317" cy="3472852"/>
+            <wp:effectExtent l="0" t="0" r="0" b="0"/>
+            <wp:docPr id="14" name="Picture 14"/>
+            <wp:cNvGraphicFramePr>
+              <a:graphicFrameLocks xmlns:a="http://schemas.openxmlformats.org/drawingml/2006/main" noChangeAspect="1"/>
+            </wp:cNvGraphicFramePr>
+            <a:graphic xmlns:a="http://schemas.openxmlformats.org/drawingml/2006/main">
+              <a:graphicData uri="http://schemas.openxmlformats.org/drawingml/2006/picture">
+                <pic:pic xmlns:pic="http://schemas.openxmlformats.org/drawingml/2006/picture">
+                  <pic:nvPicPr>
+                    <pic:cNvPr id="1" name=""/>
+                    <pic:cNvPicPr/>
+                  </pic:nvPicPr>
+                  <pic:blipFill>
+                    <a:blip r:embed="rId17"/>
+                    <a:stretch>
+                      <a:fillRect/>
+                    </a:stretch>
+                  </pic:blipFill>
+                  <pic:spPr>
+                    <a:xfrm>
+                      <a:off x="0" y="0"/>
+                      <a:ext cx="5412123" cy="3484961"/>
+                    </a:xfrm>
+                    <a:prstGeom prst="rect">
+                      <a:avLst/>
+                    </a:prstGeom>
+                  </pic:spPr>
+                </pic:pic>
+              </a:graphicData>
+            </a:graphic>
+          </wp:inline>
+        </w:drawing>
+      </w:r>
+    </w:p>
+    <w:p>
+      <w:pPr>
+        <w:jc w:val="center"/>
+        <w:rPr>
+          <w:noProof/>
+        </w:rPr>
+      </w:pPr>
+      <w:r>
+        <w:rPr>
+          <w:noProof/>
+        </w:rPr>
+        <w:t>Figure 10.2</w:t>
+      </w:r>
+    </w:p>
+    <w:p>
+      <w:pPr>
+        <w:rPr>
+          <w:noProof/>
+        </w:rPr>
+      </w:pPr>
+      <w:r>
+        <w:rPr>
+          <w:noProof/>
+        </w:rPr>
+        <w:lastRenderedPageBreak/>
+        <w:t>Figure 10.2 shows the if statements if the player lands on a Community Chest. The elifs are used to execute the card action corrisponding to the card the player draws from the top of the deck using community.pop(0) which makes it similar to how a real deck card is taken from the top.</w:t>
+      </w:r>
+    </w:p>
+    <w:p>
+      <w:pPr>
+        <w:rPr>
+          <w:noProof/>
+        </w:rPr>
+      </w:pPr>
+      <w:r>
+        <w:rPr>
+          <w:noProof/>
+        </w:rPr>
+        <w:drawing>
+          <wp:inline distT="0" distB="0" distL="0" distR="0" wp14:anchorId="696A0AD5" wp14:editId="40F3F308">
+            <wp:extent cx="5731510" cy="1977390"/>
+            <wp:effectExtent l="0" t="0" r="2540" b="3810"/>
+            <wp:docPr id="16" name="Picture 16"/>
+            <wp:cNvGraphicFramePr>
+              <a:graphicFrameLocks xmlns:a="http://schemas.openxmlformats.org/drawingml/2006/main" noChangeAspect="1"/>
+            </wp:cNvGraphicFramePr>
+            <a:graphic xmlns:a="http://schemas.openxmlformats.org/drawingml/2006/main">
+              <a:graphicData uri="http://schemas.openxmlformats.org/drawingml/2006/picture">
+                <pic:pic xmlns:pic="http://schemas.openxmlformats.org/drawingml/2006/picture">
+                  <pic:nvPicPr>
+                    <pic:cNvPr id="1" name=""/>
+                    <pic:cNvPicPr/>
+                  </pic:nvPicPr>
+                  <pic:blipFill>
+                    <a:blip r:embed="rId18"/>
+                    <a:stretch>
+                      <a:fillRect/>
+                    </a:stretch>
+                  </pic:blipFill>
+                  <pic:spPr>
+                    <a:xfrm>
+                      <a:off x="0" y="0"/>
+                      <a:ext cx="5731510" cy="1977390"/>
+                    </a:xfrm>
+                    <a:prstGeom prst="rect">
+                      <a:avLst/>
+                    </a:prstGeom>
+                  </pic:spPr>
+                </pic:pic>
+              </a:graphicData>
+            </a:graphic>
+          </wp:inline>
+        </w:drawing>
+      </w:r>
+    </w:p>
+    <w:p>
+      <w:pPr>
+        <w:jc w:val="center"/>
+        <w:rPr>
+          <w:noProof/>
+        </w:rPr>
+      </w:pPr>
+      <w:r>
+        <w:rPr>
+          <w:noProof/>
+        </w:rPr>
+        <w:t>Figure 10.3</w:t>
+      </w:r>
+    </w:p>
+    <w:p>
+      <w:pPr>
+        <w:rPr>
+          <w:noProof/>
+        </w:rPr>
+      </w:pPr>
+      <w:r>
+        <w:rPr>
+          <w:noProof/>
+        </w:rPr>
+        <w:t xml:space="preserve">Figure 10.3 shows the case when the player steps on “Go to Jail”. Player is moved to position 10 which is prison and his jailed attribute is changed to true. Finally 10.3 ends with a if statement which checks if player has passed go as if </w:t>
+      </w:r>
+      <w:r>
+        <w:rPr>
+          <w:noProof/>
+        </w:rPr>
+        <w:t>40 is go therefore if the position is greater</w:t>
+      </w:r>
+      <w:r>
+        <w:rPr>
+          <w:noProof/>
+        </w:rPr>
+        <w:t xml:space="preserve"> or equal to</w:t>
+      </w:r>
+      <w:r>
+        <w:rPr>
+          <w:noProof/>
+        </w:rPr>
+        <w:t xml:space="preserve"> 40, he passed it</w:t>
+      </w:r>
+      <w:r>
+        <w:rPr>
+          <w:noProof/>
+        </w:rPr>
+        <w:t xml:space="preserve"> or is on it and earns 200.</w:t>
+      </w:r>
+    </w:p>
+    <w:p>
+      <w:pPr>
+        <w:rPr>
+          <w:noProof/>
+        </w:rPr>
+      </w:pPr>
+      <w:r>
+        <w:rPr>
+          <w:noProof/>
+        </w:rPr>
+        <w:t>Than a mod (%) is used to get the position of the player if he has passed Go as it will give the remainder after Go.</w:t>
+      </w:r>
+    </w:p>
+    <w:p>
+      <w:pPr>
+        <w:rPr>
+          <w:noProof/>
+        </w:rPr>
+      </w:pPr>
+      <w:r>
+        <w:rPr>
+          <w:noProof/>
+        </w:rPr>
+        <w:drawing>
+          <wp:inline distT="0" distB="0" distL="0" distR="0" wp14:anchorId="3AA334D5" wp14:editId="797B254C">
+            <wp:extent cx="5731510" cy="2703195"/>
+            <wp:effectExtent l="0" t="0" r="2540" b="1905"/>
+            <wp:docPr id="17" name="Picture 17"/>
+            <wp:cNvGraphicFramePr>
+              <a:graphicFrameLocks xmlns:a="http://schemas.openxmlformats.org/drawingml/2006/main" noChangeAspect="1"/>
+            </wp:cNvGraphicFramePr>
+            <a:graphic xmlns:a="http://schemas.openxmlformats.org/drawingml/2006/main">
+              <a:graphicData uri="http://schemas.openxmlformats.org/drawingml/2006/picture">
+                <pic:pic xmlns:pic="http://schemas.openxmlformats.org/drawingml/2006/picture">
+                  <pic:nvPicPr>
+                    <pic:cNvPr id="1" name=""/>
+                    <pic:cNvPicPr/>
+                  </pic:nvPicPr>
+                  <pic:blipFill>
+                    <a:blip r:embed="rId19"/>
+                    <a:stretch>
+                      <a:fillRect/>
+                    </a:stretch>
+                  </pic:blipFill>
+                  <pic:spPr>
+                    <a:xfrm>
+                      <a:off x="0" y="0"/>
+                      <a:ext cx="5731510" cy="2703195"/>
+                    </a:xfrm>
+                    <a:prstGeom prst="rect">
+                      <a:avLst/>
+                    </a:prstGeom>
+                  </pic:spPr>
+                </pic:pic>
+              </a:graphicData>
+            </a:graphic>
+          </wp:inline>
+        </w:drawing>
+      </w:r>
+    </w:p>
+    <w:p>
+      <w:pPr>
+        <w:jc w:val="center"/>
+        <w:rPr>
+          <w:noProof/>
+        </w:rPr>
+      </w:pPr>
+      <w:r>
+        <w:rPr>
+          <w:noProof/>
+        </w:rPr>
+        <w:t>Figure 11.0</w:t>
+      </w:r>
+    </w:p>
+    <w:p>
+      <w:pPr>
+        <w:rPr>
+          <w:noProof/>
+        </w:rPr>
+      </w:pPr>
+      <w:r>
+        <w:rPr>
+          <w:noProof/>
+        </w:rPr>
+        <w:t>Figure 11.0 is an example of how I used validation boolian to verify user inputs. This specific one is to validate the input is an integer and that it is a positive number greater than 0.</w:t>
+      </w:r>
+    </w:p>
+    <w:p>
+      <w:pPr>
+        <w:rPr>
+          <w:noProof/>
+        </w:rPr>
+      </w:pPr>
+      <w:r>
+        <w:rPr>
+          <w:noProof/>
+        </w:rPr>
+        <w:lastRenderedPageBreak/>
+        <w:drawing>
+          <wp:inline distT="0" distB="0" distL="0" distR="0" wp14:anchorId="2C5F073C" wp14:editId="6B70F530">
+            <wp:extent cx="5731510" cy="1495425"/>
+            <wp:effectExtent l="0" t="0" r="2540" b="9525"/>
+            <wp:docPr id="18" name="Picture 18"/>
+            <wp:cNvGraphicFramePr>
+              <a:graphicFrameLocks xmlns:a="http://schemas.openxmlformats.org/drawingml/2006/main" noChangeAspect="1"/>
+            </wp:cNvGraphicFramePr>
+            <a:graphic xmlns:a="http://schemas.openxmlformats.org/drawingml/2006/main">
+              <a:graphicData uri="http://schemas.openxmlformats.org/drawingml/2006/picture">
+                <pic:pic xmlns:pic="http://schemas.openxmlformats.org/drawingml/2006/picture">
+                  <pic:nvPicPr>
+                    <pic:cNvPr id="1" name=""/>
+                    <pic:cNvPicPr/>
+                  </pic:nvPicPr>
+                  <pic:blipFill>
+                    <a:blip r:embed="rId20"/>
+                    <a:stretch>
+                      <a:fillRect/>
+                    </a:stretch>
+                  </pic:blipFill>
+                  <pic:spPr>
+                    <a:xfrm>
+                      <a:off x="0" y="0"/>
+                      <a:ext cx="5731510" cy="1495425"/>
+                    </a:xfrm>
+                    <a:prstGeom prst="rect">
+                      <a:avLst/>
+                    </a:prstGeom>
+                  </pic:spPr>
+                </pic:pic>
+              </a:graphicData>
+            </a:graphic>
+          </wp:inline>
+        </w:drawing>
+      </w:r>
+    </w:p>
+    <w:p>
+      <w:pPr>
+        <w:jc w:val="center"/>
+        <w:rPr>
+          <w:noProof/>
+        </w:rPr>
+      </w:pPr>
+      <w:r>
+        <w:rPr>
+          <w:noProof/>
+        </w:rPr>
+        <w:t>Figure 11.1</w:t>
+      </w:r>
+    </w:p>
+    <w:p>
+      <w:pPr>
+        <w:rPr>
+          <w:noProof/>
+        </w:rPr>
+      </w:pPr>
+      <w:r>
+        <w:rPr>
+          <w:noProof/>
+        </w:rPr>
+        <w:t>Figure 11.1 is another example of the validation method.</w:t>
+      </w:r>
+    </w:p>
+    <w:p>
+      <w:pPr>
+        <w:rPr>
+          <w:noProof/>
+        </w:rPr>
+      </w:pPr>
+      <w:r>
+        <w:rPr>
+          <w:noProof/>
+        </w:rPr>
+        <w:drawing>
+          <wp:inline distT="0" distB="0" distL="0" distR="0" wp14:anchorId="0796B854" wp14:editId="5288F7C8">
+            <wp:extent cx="5731510" cy="1572895"/>
+            <wp:effectExtent l="0" t="0" r="2540" b="8255"/>
+            <wp:docPr id="19" name="Picture 19"/>
+            <wp:cNvGraphicFramePr>
+              <a:graphicFrameLocks xmlns:a="http://schemas.openxmlformats.org/drawingml/2006/main" noChangeAspect="1"/>
+            </wp:cNvGraphicFramePr>
+            <a:graphic xmlns:a="http://schemas.openxmlformats.org/drawingml/2006/main">
+              <a:graphicData uri="http://schemas.openxmlformats.org/drawingml/2006/picture">
+                <pic:pic xmlns:pic="http://schemas.openxmlformats.org/drawingml/2006/picture">
+                  <pic:nvPicPr>
+                    <pic:cNvPr id="1" name=""/>
+                    <pic:cNvPicPr/>
+                  </pic:nvPicPr>
+                  <pic:blipFill>
+                    <a:blip r:embed="rId21"/>
+                    <a:stretch>
+                      <a:fillRect/>
+                    </a:stretch>
+                  </pic:blipFill>
+                  <pic:spPr>
+                    <a:xfrm>
+                      <a:off x="0" y="0"/>
+                      <a:ext cx="5731510" cy="1572895"/>
+                    </a:xfrm>
+                    <a:prstGeom prst="rect">
+                      <a:avLst/>
+                    </a:prstGeom>
+                  </pic:spPr>
+                </pic:pic>
+              </a:graphicData>
+            </a:graphic>
+          </wp:inline>
+        </w:drawing>
+      </w:r>
+    </w:p>
+    <w:p>
+      <w:pPr>
+        <w:jc w:val="center"/>
+        <w:rPr>
+          <w:noProof/>
+        </w:rPr>
+      </w:pPr>
+      <w:r>
+        <w:rPr>
+          <w:noProof/>
+        </w:rPr>
+        <w:t>Figure 12.0</w:t>
+      </w:r>
+    </w:p>
+    <w:p>
+      <w:pPr>
+        <w:rPr>
+          <w:noProof/>
+        </w:rPr>
+      </w:pPr>
+      <w:r>
+        <w:rPr>
+          <w:noProof/>
+        </w:rPr>
+        <w:t>In Figure 12.0 a for loop loops through all players and prints out the name and attribute of the player which are also printed in the notepad txt file later on in a similar fashion so the user can refer back to this.</w:t>
       </w:r>
     </w:p>
     <w:p>
       <w:pPr>
         <w:jc w:val="both"/>
-        <w:rPr>
-          <w:noProof/>
-        </w:rPr>
-      </w:pPr>
-      <w:r>
-        <w:rPr>
-          <w:noProof/>
-        </w:rPr>
-        <w:t>Figure 8.1 is the function that creates the board, it uses a for loop nested in a “try” to create the Property object for each row in the csv file. The try is used incase there is an error that occurs it will output a message that an error occurred rather then crashing the program.</w:t>
+      </w:pPr>
+      <w:r>
+        <w:rPr>
+          <w:noProof/>
+        </w:rPr>
+        <w:lastRenderedPageBreak/>
+        <w:drawing>
+          <wp:inline distT="0" distB="0" distL="0" distR="0" wp14:anchorId="5583E340" wp14:editId="506A5DCA">
+            <wp:extent cx="4118150" cy="3307172"/>
+            <wp:effectExtent l="0" t="0" r="0" b="7620"/>
+            <wp:docPr id="20" name="Picture 20"/>
+            <wp:cNvGraphicFramePr>
+              <a:graphicFrameLocks xmlns:a="http://schemas.openxmlformats.org/drawingml/2006/main" noChangeAspect="1"/>
+            </wp:cNvGraphicFramePr>
+            <a:graphic xmlns:a="http://schemas.openxmlformats.org/drawingml/2006/main">
+              <a:graphicData uri="http://schemas.openxmlformats.org/drawingml/2006/picture">
+                <pic:pic xmlns:pic="http://schemas.openxmlformats.org/drawingml/2006/picture">
+                  <pic:nvPicPr>
+                    <pic:cNvPr id="1" name=""/>
+                    <pic:cNvPicPr/>
+                  </pic:nvPicPr>
+                  <pic:blipFill>
+                    <a:blip r:embed="rId22"/>
+                    <a:stretch>
+                      <a:fillRect/>
+                    </a:stretch>
+                  </pic:blipFill>
+                  <pic:spPr>
+                    <a:xfrm>
+                      <a:off x="0" y="0"/>
+                      <a:ext cx="4154745" cy="3336560"/>
+                    </a:xfrm>
+                    <a:prstGeom prst="rect">
+                      <a:avLst/>
+                    </a:prstGeom>
+                  </pic:spPr>
+                </pic:pic>
+              </a:graphicData>
+            </a:graphic>
+          </wp:inline>
+        </w:drawing>
+      </w:r>
+      <w:r>
+        <w:rPr>
+          <w:noProof/>
+        </w:rPr>
+        <w:drawing>
+          <wp:inline distT="0" distB="0" distL="0" distR="0" wp14:anchorId="2038AAF9" wp14:editId="08970D08">
+            <wp:extent cx="4172299" cy="1840869"/>
+            <wp:effectExtent l="0" t="0" r="0" b="6985"/>
+            <wp:docPr id="21" name="Picture 21"/>
+            <wp:cNvGraphicFramePr>
+              <a:graphicFrameLocks xmlns:a="http://schemas.openxmlformats.org/drawingml/2006/main" noChangeAspect="1"/>
+            </wp:cNvGraphicFramePr>
+            <a:graphic xmlns:a="http://schemas.openxmlformats.org/drawingml/2006/main">
+              <a:graphicData uri="http://schemas.openxmlformats.org/drawingml/2006/picture">
+                <pic:pic xmlns:pic="http://schemas.openxmlformats.org/drawingml/2006/picture">
+                  <pic:nvPicPr>
+                    <pic:cNvPr id="1" name=""/>
+                    <pic:cNvPicPr/>
+                  </pic:nvPicPr>
+                  <pic:blipFill>
+                    <a:blip r:embed="rId23"/>
+                    <a:stretch>
+                      <a:fillRect/>
+                    </a:stretch>
+                  </pic:blipFill>
+                  <pic:spPr>
+                    <a:xfrm>
+                      <a:off x="0" y="0"/>
+                      <a:ext cx="4262027" cy="1880458"/>
+                    </a:xfrm>
+                    <a:prstGeom prst="rect">
+                      <a:avLst/>
+                    </a:prstGeom>
+                  </pic:spPr>
+                </pic:pic>
+              </a:graphicData>
+            </a:graphic>
+          </wp:inline>
+        </w:drawing>
       </w:r>
     </w:p>
     <w:p>
@@ -869,56 +1484,427 @@
           <w:noProof/>
         </w:rPr>
       </w:pPr>
+      <w:r>
+        <w:t>The two Figures above 13.1 and 13.2 show all the variables that are reset after each completed game of monopoly. And at the top the while statement keeps looping while the number of games is less than selected at the beginning by the user.</w:t>
+      </w:r>
+      <w:r>
+        <w:rPr>
+          <w:noProof/>
+        </w:rPr>
+        <w:t xml:space="preserve"> </w:t>
+      </w:r>
+    </w:p>
+    <w:p>
+      <w:pPr>
+        <w:jc w:val="both"/>
+      </w:pPr>
+      <w:r>
+        <w:rPr>
+          <w:noProof/>
+        </w:rPr>
+        <w:drawing>
+          <wp:inline distT="0" distB="0" distL="0" distR="0" wp14:anchorId="76984424" wp14:editId="6EF01703">
+            <wp:extent cx="5731510" cy="2189931"/>
+            <wp:effectExtent l="0" t="0" r="2540" b="1270"/>
+            <wp:docPr id="22" name="Picture 22"/>
+            <wp:cNvGraphicFramePr>
+              <a:graphicFrameLocks xmlns:a="http://schemas.openxmlformats.org/drawingml/2006/main" noChangeAspect="1"/>
+            </wp:cNvGraphicFramePr>
+            <a:graphic xmlns:a="http://schemas.openxmlformats.org/drawingml/2006/main">
+              <a:graphicData uri="http://schemas.openxmlformats.org/drawingml/2006/picture">
+                <pic:pic xmlns:pic="http://schemas.openxmlformats.org/drawingml/2006/picture">
+                  <pic:nvPicPr>
+                    <pic:cNvPr id="1" name=""/>
+                    <pic:cNvPicPr/>
+                  </pic:nvPicPr>
+                  <pic:blipFill>
+                    <a:blip r:embed="rId24"/>
+                    <a:stretch>
+                      <a:fillRect/>
+                    </a:stretch>
+                  </pic:blipFill>
+                  <pic:spPr>
+                    <a:xfrm>
+                      <a:off x="0" y="0"/>
+                      <a:ext cx="5731510" cy="2189931"/>
+                    </a:xfrm>
+                    <a:prstGeom prst="rect">
+                      <a:avLst/>
+                    </a:prstGeom>
+                  </pic:spPr>
+                </pic:pic>
+              </a:graphicData>
+            </a:graphic>
+          </wp:inline>
+        </w:drawing>
+      </w:r>
+    </w:p>
+    <w:p>
+      <w:pPr>
+        <w:jc w:val="center"/>
+      </w:pPr>
+      <w:r>
+        <w:t>Figure 14.0</w:t>
+      </w:r>
+    </w:p>
+    <w:p>
+      <w:r>
+        <w:lastRenderedPageBreak/>
+        <w:t xml:space="preserve">Code shown in 14.x is nested inside the while loop of Figure 13.1. </w:t>
+      </w:r>
+    </w:p>
+    <w:p>
+      <w:r>
+        <w:t>The first while loop in figure 14.0 is checks if there are more than one player, if there is only one player the game is ended. Then the player object is assigned to player variable and an if statement checks if player is in jail. If he is the rest of the turn is skipped and his jailed Boolean is removed (not seen in Figure 14.0). the Get position function is ran and returns the position of the player to the position variable. Then the position is printed to the console and the txt file and finally, the if statements check if the decks need to be reset.</w:t>
+      </w:r>
+    </w:p>
+    <w:p>
+      <w:r>
+        <w:rPr>
+          <w:noProof/>
+        </w:rPr>
+        <w:drawing>
+          <wp:inline distT="0" distB="0" distL="0" distR="0" wp14:anchorId="6F58A82A" wp14:editId="26FEF1F8">
+            <wp:extent cx="5731510" cy="1276350"/>
+            <wp:effectExtent l="0" t="0" r="2540" b="0"/>
+            <wp:docPr id="23" name="Picture 23"/>
+            <wp:cNvGraphicFramePr>
+              <a:graphicFrameLocks xmlns:a="http://schemas.openxmlformats.org/drawingml/2006/main" noChangeAspect="1"/>
+            </wp:cNvGraphicFramePr>
+            <a:graphic xmlns:a="http://schemas.openxmlformats.org/drawingml/2006/main">
+              <a:graphicData uri="http://schemas.openxmlformats.org/drawingml/2006/picture">
+                <pic:pic xmlns:pic="http://schemas.openxmlformats.org/drawingml/2006/picture">
+                  <pic:nvPicPr>
+                    <pic:cNvPr id="1" name=""/>
+                    <pic:cNvPicPr/>
+                  </pic:nvPicPr>
+                  <pic:blipFill>
+                    <a:blip r:embed="rId25"/>
+                    <a:stretch>
+                      <a:fillRect/>
+                    </a:stretch>
+                  </pic:blipFill>
+                  <pic:spPr>
+                    <a:xfrm>
+                      <a:off x="0" y="0"/>
+                      <a:ext cx="5731510" cy="1276350"/>
+                    </a:xfrm>
+                    <a:prstGeom prst="rect">
+                      <a:avLst/>
+                    </a:prstGeom>
+                  </pic:spPr>
+                </pic:pic>
+              </a:graphicData>
+            </a:graphic>
+          </wp:inline>
+        </w:drawing>
+      </w:r>
+    </w:p>
+    <w:p>
+      <w:pPr>
+        <w:jc w:val="center"/>
+      </w:pPr>
+      <w:r>
+        <w:t>Figure 14.1</w:t>
+      </w:r>
+    </w:p>
+    <w:p>
+      <w:r>
+        <w:t xml:space="preserve">Figure 14.1 shows the actions if the player steps on a property whose type is not base. This means the property can be bought or player must pay rent. Then an if statement checks if the property is not owned by the bank as in that case, the player must pay rent. Then nested while loop will loop while it finds the owner of the property in the players array and </w:t>
+      </w:r>
+      <w:r>
+        <w:t>the rent is payed and printed to the txt file and console.</w:t>
+      </w:r>
+    </w:p>
+    <w:p>
+      <w:r>
+        <w:rPr>
+          <w:noProof/>
+        </w:rPr>
+        <w:drawing>
+          <wp:inline distT="0" distB="0" distL="0" distR="0" wp14:anchorId="5B2F8655" wp14:editId="7F1208CF">
+            <wp:extent cx="6393423" cy="1440043"/>
+            <wp:effectExtent l="0" t="0" r="0" b="8255"/>
+            <wp:docPr id="24" name="Picture 24"/>
+            <wp:cNvGraphicFramePr>
+              <a:graphicFrameLocks xmlns:a="http://schemas.openxmlformats.org/drawingml/2006/main" noChangeAspect="1"/>
+            </wp:cNvGraphicFramePr>
+            <a:graphic xmlns:a="http://schemas.openxmlformats.org/drawingml/2006/main">
+              <a:graphicData uri="http://schemas.openxmlformats.org/drawingml/2006/picture">
+                <pic:pic xmlns:pic="http://schemas.openxmlformats.org/drawingml/2006/picture">
+                  <pic:nvPicPr>
+                    <pic:cNvPr id="1" name=""/>
+                    <pic:cNvPicPr/>
+                  </pic:nvPicPr>
+                  <pic:blipFill>
+                    <a:blip r:embed="rId26"/>
+                    <a:stretch>
+                      <a:fillRect/>
+                    </a:stretch>
+                  </pic:blipFill>
+                  <pic:spPr>
+                    <a:xfrm>
+                      <a:off x="0" y="0"/>
+                      <a:ext cx="6406676" cy="1443028"/>
+                    </a:xfrm>
+                    <a:prstGeom prst="rect">
+                      <a:avLst/>
+                    </a:prstGeom>
+                  </pic:spPr>
+                </pic:pic>
+              </a:graphicData>
+            </a:graphic>
+          </wp:inline>
+        </w:drawing>
+      </w:r>
+    </w:p>
+    <w:p>
+      <w:pPr>
+        <w:jc w:val="center"/>
+      </w:pPr>
+      <w:r>
+        <w:t>Figure 14.2</w:t>
+      </w:r>
+    </w:p>
+    <w:p>
+      <w:r>
+        <w:t>Similarly, an If statement checks if the owner is the Bank, meaning it has not yet been bought. This is nested in the if position.type != base, same as Figure 14.1. If the if is true, a nested if will check if the player has enough money to buy the property by comparing the player balance with the integer value of the cost of the position on the board where the player is. Another similar check is done after that to verify that the players strategy will allow him to but the property. This is done by comparing the difference between the player balance and the cost and if the difference is more than the minimal balance, the property is bought, and this action is printed to the console and txt file.</w:t>
+      </w:r>
+    </w:p>
+    <w:p>
+      <w:r>
+        <w:rPr>
+          <w:noProof/>
+        </w:rPr>
+        <w:drawing>
+          <wp:inline distT="0" distB="0" distL="0" distR="0" wp14:anchorId="6D4E2278" wp14:editId="23EB269C">
+            <wp:extent cx="6501475" cy="700857"/>
+            <wp:effectExtent l="0" t="0" r="0" b="4445"/>
+            <wp:docPr id="25" name="Picture 25"/>
+            <wp:cNvGraphicFramePr>
+              <a:graphicFrameLocks xmlns:a="http://schemas.openxmlformats.org/drawingml/2006/main" noChangeAspect="1"/>
+            </wp:cNvGraphicFramePr>
+            <a:graphic xmlns:a="http://schemas.openxmlformats.org/drawingml/2006/main">
+              <a:graphicData uri="http://schemas.openxmlformats.org/drawingml/2006/picture">
+                <pic:pic xmlns:pic="http://schemas.openxmlformats.org/drawingml/2006/picture">
+                  <pic:nvPicPr>
+                    <pic:cNvPr id="1" name=""/>
+                    <pic:cNvPicPr/>
+                  </pic:nvPicPr>
+                  <pic:blipFill>
+                    <a:blip r:embed="rId27"/>
+                    <a:stretch>
+                      <a:fillRect/>
+                    </a:stretch>
+                  </pic:blipFill>
+                  <pic:spPr>
+                    <a:xfrm>
+                      <a:off x="0" y="0"/>
+                      <a:ext cx="6553939" cy="706513"/>
+                    </a:xfrm>
+                    <a:prstGeom prst="rect">
+                      <a:avLst/>
+                    </a:prstGeom>
+                  </pic:spPr>
+                </pic:pic>
+              </a:graphicData>
+            </a:graphic>
+          </wp:inline>
+        </w:drawing>
+      </w:r>
+    </w:p>
+    <w:p>
+      <w:pPr>
+        <w:jc w:val="center"/>
+      </w:pPr>
+      <w:r>
+        <w:lastRenderedPageBreak/>
+        <w:t>Figure 14.3</w:t>
+      </w:r>
+    </w:p>
+    <w:p>
+      <w:r>
+        <w:t>Figure 14.3 Finally if the type is base the property is a tax or similar property that cannot be bought, so the player just pays rent.</w:t>
+      </w:r>
+    </w:p>
+    <w:p>
+      <w:r>
+        <w:t>Finally,</w:t>
+      </w:r>
+      <w:r>
+        <w:t xml:space="preserve"> the turn is printed in the console and text</w:t>
+      </w:r>
+    </w:p>
+    <w:p>
+      <w:r>
+        <w:rPr>
+          <w:noProof/>
+        </w:rPr>
+        <w:drawing>
+          <wp:inline distT="0" distB="0" distL="0" distR="0" wp14:anchorId="034ABE0B" wp14:editId="7CE753EF">
+            <wp:extent cx="5731510" cy="1583690"/>
+            <wp:effectExtent l="0" t="0" r="2540" b="0"/>
+            <wp:docPr id="26" name="Picture 26"/>
+            <wp:cNvGraphicFramePr>
+              <a:graphicFrameLocks xmlns:a="http://schemas.openxmlformats.org/drawingml/2006/main" noChangeAspect="1"/>
+            </wp:cNvGraphicFramePr>
+            <a:graphic xmlns:a="http://schemas.openxmlformats.org/drawingml/2006/main">
+              <a:graphicData uri="http://schemas.openxmlformats.org/drawingml/2006/picture">
+                <pic:pic xmlns:pic="http://schemas.openxmlformats.org/drawingml/2006/picture">
+                  <pic:nvPicPr>
+                    <pic:cNvPr id="1" name=""/>
+                    <pic:cNvPicPr/>
+                  </pic:nvPicPr>
+                  <pic:blipFill>
+                    <a:blip r:embed="rId28"/>
+                    <a:stretch>
+                      <a:fillRect/>
+                    </a:stretch>
+                  </pic:blipFill>
+                  <pic:spPr>
+                    <a:xfrm>
+                      <a:off x="0" y="0"/>
+                      <a:ext cx="5731510" cy="1583690"/>
+                    </a:xfrm>
+                    <a:prstGeom prst="rect">
+                      <a:avLst/>
+                    </a:prstGeom>
+                  </pic:spPr>
+                </pic:pic>
+              </a:graphicData>
+            </a:graphic>
+          </wp:inline>
+        </w:drawing>
+      </w:r>
+    </w:p>
+    <w:p>
+      <w:pPr>
+        <w:jc w:val="center"/>
+      </w:pPr>
+      <w:r>
+        <w:t>Figure 14.4</w:t>
+      </w:r>
+    </w:p>
+    <w:p>
+      <w:r>
+        <w:t>After the rent or buying, if the player is in negative balance his properties are given to the player he last had to pay (or bank if tax bankrupted him) and the player is moved from players array to players out. Finally i = (i-1)%len(players) adjusts the counter to the new number of players. Similarly the else at the bottom if the player still has money just increments i which is the player counter.</w:t>
+      </w:r>
+    </w:p>
+    <w:p>
+      <w:r>
+        <w:rPr>
+          <w:noProof/>
+        </w:rPr>
+        <w:drawing>
+          <wp:inline distT="0" distB="0" distL="0" distR="0" wp14:anchorId="066F43B5" wp14:editId="317A58E3">
+            <wp:extent cx="4676958" cy="2695495"/>
+            <wp:effectExtent l="0" t="0" r="0" b="0"/>
+            <wp:docPr id="27" name="Picture 27"/>
+            <wp:cNvGraphicFramePr>
+              <a:graphicFrameLocks xmlns:a="http://schemas.openxmlformats.org/drawingml/2006/main" noChangeAspect="1"/>
+            </wp:cNvGraphicFramePr>
+            <a:graphic xmlns:a="http://schemas.openxmlformats.org/drawingml/2006/main">
+              <a:graphicData uri="http://schemas.openxmlformats.org/drawingml/2006/picture">
+                <pic:pic xmlns:pic="http://schemas.openxmlformats.org/drawingml/2006/picture">
+                  <pic:nvPicPr>
+                    <pic:cNvPr id="1" name=""/>
+                    <pic:cNvPicPr/>
+                  </pic:nvPicPr>
+                  <pic:blipFill>
+                    <a:blip r:embed="rId29"/>
+                    <a:stretch>
+                      <a:fillRect/>
+                    </a:stretch>
+                  </pic:blipFill>
+                  <pic:spPr>
+                    <a:xfrm>
+                      <a:off x="0" y="0"/>
+                      <a:ext cx="4682649" cy="2698775"/>
+                    </a:xfrm>
+                    <a:prstGeom prst="rect">
+                      <a:avLst/>
+                    </a:prstGeom>
+                  </pic:spPr>
+                </pic:pic>
+              </a:graphicData>
+            </a:graphic>
+          </wp:inline>
+        </w:drawing>
+      </w:r>
+    </w:p>
+    <w:p>
+      <w:pPr>
+        <w:jc w:val="center"/>
+      </w:pPr>
+      <w:r>
+        <w:t>Figure 14.5</w:t>
+      </w:r>
+    </w:p>
+    <w:p>
+      <w:r>
+        <w:t>The last action in the game loop is print winner and combine the players array with players out as well as increment games played. Then a while loop loops through the board and adds all the stops values to the master boardsum array which saves all the board stats through all games.</w:t>
+      </w:r>
+    </w:p>
+    <w:p>
+      <w:r>
+        <w:rPr>
+          <w:noProof/>
+        </w:rPr>
+        <w:lastRenderedPageBreak/>
+        <w:drawing>
+          <wp:inline distT="0" distB="0" distL="0" distR="0" wp14:anchorId="54E94925" wp14:editId="7BA91EC9">
+            <wp:extent cx="5731510" cy="3664585"/>
+            <wp:effectExtent l="0" t="0" r="2540" b="0"/>
+            <wp:docPr id="28" name="Picture 28"/>
+            <wp:cNvGraphicFramePr>
+              <a:graphicFrameLocks xmlns:a="http://schemas.openxmlformats.org/drawingml/2006/main" noChangeAspect="1"/>
+            </wp:cNvGraphicFramePr>
+            <a:graphic xmlns:a="http://schemas.openxmlformats.org/drawingml/2006/main">
+              <a:graphicData uri="http://schemas.openxmlformats.org/drawingml/2006/picture">
+                <pic:pic xmlns:pic="http://schemas.openxmlformats.org/drawingml/2006/picture">
+                  <pic:nvPicPr>
+                    <pic:cNvPr id="1" name=""/>
+                    <pic:cNvPicPr/>
+                  </pic:nvPicPr>
+                  <pic:blipFill>
+                    <a:blip r:embed="rId30"/>
+                    <a:stretch>
+                      <a:fillRect/>
+                    </a:stretch>
+                  </pic:blipFill>
+                  <pic:spPr>
+                    <a:xfrm>
+                      <a:off x="0" y="0"/>
+                      <a:ext cx="5731510" cy="3664585"/>
+                    </a:xfrm>
+                    <a:prstGeom prst="rect">
+                      <a:avLst/>
+                    </a:prstGeom>
+                  </pic:spPr>
+                </pic:pic>
+              </a:graphicData>
+            </a:graphic>
+          </wp:inline>
+        </w:drawing>
+      </w:r>
+      <w:r>
+        <w:t xml:space="preserve"> </w:t>
+      </w:r>
+    </w:p>
+    <w:p>
+      <w:pPr>
+        <w:jc w:val="center"/>
+      </w:pPr>
+      <w:r>
+        <w:t>Figure 15.0</w:t>
+      </w:r>
+    </w:p>
+    <w:p>
+      <w:r>
+        <w:t>Code in Figure 15 runs after the original while loop from 14.0 is ended. Meaning, all games were played. A sort is done using two nested for loops to sort players by number of wins and then the winners are printed with number of wins. Finally the boardsum with all the stops stats is sorted and graphed using the plotgraph() function.</w:t>
+      </w:r>
       <w:bookmarkStart w:id="0" w:name="_GoBack"/>
       <w:bookmarkEnd w:id="0"/>
-    </w:p>
-    <w:p>
-      <w:pPr>
-        <w:jc w:val="both"/>
-        <w:rPr>
-          <w:noProof/>
-        </w:rPr>
-      </w:pPr>
-    </w:p>
-    <w:p>
-      <w:pPr>
-        <w:jc w:val="both"/>
-        <w:rPr>
-          <w:noProof/>
-        </w:rPr>
-      </w:pPr>
-    </w:p>
-    <w:p>
-      <w:pPr>
-        <w:jc w:val="both"/>
-        <w:rPr>
-          <w:noProof/>
-        </w:rPr>
-      </w:pPr>
-    </w:p>
-    <w:p>
-      <w:pPr>
-        <w:jc w:val="both"/>
-        <w:rPr>
-          <w:noProof/>
-        </w:rPr>
-      </w:pPr>
-    </w:p>
-    <w:p>
-      <w:pPr>
-        <w:jc w:val="both"/>
-        <w:rPr>
-          <w:noProof/>
-        </w:rPr>
-      </w:pPr>
-    </w:p>
-    <w:p>
-      <w:pPr>
-        <w:jc w:val="both"/>
-        <w:rPr>
-          <w:noProof/>
-        </w:rPr>
-      </w:pPr>
     </w:p>
     <w:p>
       <w:pPr>
@@ -3622,7 +4608,7 @@
     </w:rPrDefault>
     <w:pPrDefault/>
   </w:docDefaults>
-  <w:latentStyles w:defLockedState="0" w:defUIPriority="99" w:defSemiHidden="0" w:defUnhideWhenUsed="0" w:defQFormat="0" w:count="377">
+  <w:latentStyles w:defLockedState="0" w:defUIPriority="99" w:defSemiHidden="0" w:defUnhideWhenUsed="0" w:defQFormat="0" w:count="376">
     <w:lsdException w:name="Normal" w:uiPriority="0" w:qFormat="1"/>
     <w:lsdException w:name="heading 1" w:uiPriority="9" w:qFormat="1"/>
     <w:lsdException w:name="heading 2" w:uiPriority="9" w:qFormat="1"/>
@@ -3921,7 +4907,6 @@
     <w:lsdException w:name="Hashtag" w:semiHidden="1" w:unhideWhenUsed="1"/>
     <w:lsdException w:name="Unresolved Mention" w:semiHidden="1" w:unhideWhenUsed="1"/>
     <w:lsdException w:name="Smart Link" w:semiHidden="1" w:unhideWhenUsed="1"/>
-    <w:lsdException w:name="Smart Link Error" w:semiHidden="1" w:unhideWhenUsed="1"/>
   </w:latentStyles>
   <w:style w:type="paragraph" w:default="1" w:styleId="Normal">
     <w:name w:val="Normal"/>
@@ -4994,7 +5979,7 @@
 </file>
 
 <file path=customXml/itemProps1.xml><?xml version="1.0" encoding="utf-8"?>
-<ds:datastoreItem xmlns:ds="http://schemas.openxmlformats.org/officeDocument/2006/customXml" ds:itemID="{81DDCD3F-813A-417B-86A5-1C5F3E0678C9}">
+<ds:datastoreItem xmlns:ds="http://schemas.openxmlformats.org/officeDocument/2006/customXml" ds:itemID="{4F207182-5DD5-4D6B-A6D5-6818246E8CED}">
   <ds:schemaRefs>
     <ds:schemaRef ds:uri="http://schemas.openxmlformats.org/officeDocument/2006/bibliography"/>
   </ds:schemaRefs>

</xml_diff>

<commit_message>
updated small things, added fix for missing lib
</commit_message>
<xml_diff>
--- a/Forms/Documentation/Crit_C_Development.docx
+++ b/Forms/Documentation/Crit_C_Development.docx
@@ -25,23 +25,18 @@
     </w:p>
     <w:p/>
     <w:p>
+      <w:pPr>
+        <w:jc w:val="center"/>
+      </w:pPr>
       <w:r>
         <w:rPr>
           <w:noProof/>
         </w:rPr>
         <w:drawing>
-          <wp:anchor distT="0" distB="0" distL="114300" distR="114300" simplePos="0" relativeHeight="251659264" behindDoc="0" locked="0" layoutInCell="1" allowOverlap="1" wp14:anchorId="7E122B46" wp14:editId="62BFFB32">
-            <wp:simplePos x="0" y="0"/>
-            <wp:positionH relativeFrom="margin">
-              <wp:align>center</wp:align>
-            </wp:positionH>
-            <wp:positionV relativeFrom="paragraph">
-              <wp:posOffset>241935</wp:posOffset>
-            </wp:positionV>
-            <wp:extent cx="3413760" cy="1447165"/>
-            <wp:effectExtent l="0" t="0" r="0" b="635"/>
-            <wp:wrapTopAndBottom/>
-            <wp:docPr id="2" name="Picture 1"/>
+          <wp:inline distT="0" distB="0" distL="0" distR="0" wp14:anchorId="242B7A7C" wp14:editId="24A3E562">
+            <wp:extent cx="5407623" cy="2406650"/>
+            <wp:effectExtent l="0" t="0" r="3175" b="0"/>
+            <wp:docPr id="4" name="Picture 4"/>
             <wp:cNvGraphicFramePr>
               <a:graphicFrameLocks xmlns:a="http://schemas.openxmlformats.org/drawingml/2006/main" noChangeAspect="1"/>
             </wp:cNvGraphicFramePr>
@@ -49,52 +44,30 @@
               <a:graphicData uri="http://schemas.openxmlformats.org/drawingml/2006/picture">
                 <pic:pic xmlns:pic="http://schemas.openxmlformats.org/drawingml/2006/picture">
                   <pic:nvPicPr>
-                    <pic:cNvPr id="0" name="Picture 1"/>
-                    <pic:cNvPicPr>
-                      <a:picLocks noChangeAspect="1" noChangeArrowheads="1"/>
-                    </pic:cNvPicPr>
+                    <pic:cNvPr id="1" name=""/>
+                    <pic:cNvPicPr/>
                   </pic:nvPicPr>
                   <pic:blipFill>
-                    <a:blip r:embed="rId6">
-                      <a:extLst>
-                        <a:ext uri="{28A0092B-C50C-407E-A947-70E740481C1C}">
-                          <a14:useLocalDpi xmlns:a14="http://schemas.microsoft.com/office/drawing/2010/main" val="0"/>
-                        </a:ext>
-                      </a:extLst>
-                    </a:blip>
-                    <a:srcRect/>
+                    <a:blip r:embed="rId6"/>
                     <a:stretch>
                       <a:fillRect/>
                     </a:stretch>
                   </pic:blipFill>
-                  <pic:spPr bwMode="auto">
+                  <pic:spPr>
                     <a:xfrm>
                       <a:off x="0" y="0"/>
-                      <a:ext cx="3413760" cy="1447165"/>
+                      <a:ext cx="5407805" cy="2406731"/>
                     </a:xfrm>
                     <a:prstGeom prst="rect">
                       <a:avLst/>
                     </a:prstGeom>
-                    <a:noFill/>
-                    <a:ln>
-                      <a:noFill/>
-                    </a:ln>
                   </pic:spPr>
                 </pic:pic>
               </a:graphicData>
             </a:graphic>
-            <wp14:sizeRelH relativeFrom="page">
-              <wp14:pctWidth>0</wp14:pctWidth>
-            </wp14:sizeRelH>
-            <wp14:sizeRelV relativeFrom="page">
-              <wp14:pctHeight>0</wp14:pctHeight>
-            </wp14:sizeRelV>
-          </wp:anchor>
+          </wp:inline>
         </w:drawing>
       </w:r>
-      <w:r>
-        <w:t>Imported libraries</w:t>
-      </w:r>
     </w:p>
     <w:p>
       <w:pPr>
@@ -106,6 +79,11 @@
     </w:p>
     <w:p>
       <w:r>
+        <w:t>A try is used to catch any import errors due to missing libraries and will output how to install them.</w:t>
+      </w:r>
+    </w:p>
+    <w:p>
+      <w:r>
         <w:t>Csv is used to handle the csv file used to import the board</w:t>
       </w:r>
     </w:p>
@@ -120,8 +98,13 @@
       </w:r>
     </w:p>
     <w:p>
-      <w:r>
-        <w:t xml:space="preserve">Ctypes is a library that enhanced different C data type handling </w:t>
+      <w:proofErr w:type="spellStart"/>
+      <w:r>
+        <w:t>Ctypes</w:t>
+      </w:r>
+      <w:proofErr w:type="spellEnd"/>
+      <w:r>
+        <w:t xml:space="preserve"> is a library that enhanced different C data type handling </w:t>
       </w:r>
     </w:p>
     <w:p>
@@ -130,8 +113,13 @@
       </w:r>
     </w:p>
     <w:p>
-      <w:r>
-        <w:t>Numpy is used for calculations and rounding to be used with matplotlib for outputting results</w:t>
+      <w:proofErr w:type="spellStart"/>
+      <w:r>
+        <w:t>Numpy</w:t>
+      </w:r>
+      <w:proofErr w:type="spellEnd"/>
+      <w:r>
+        <w:t xml:space="preserve"> is used for calculations and rounding to be used with matplotlib for outputting results</w:t>
       </w:r>
     </w:p>
     <w:p>
@@ -209,13 +197,37 @@
         <w:t>2.1</w:t>
       </w:r>
       <w:r>
-        <w:t xml:space="preserve"> is the bubble_sort function used to sort the properties by the number of times they have travelled in. Unlike in the design, I decided to go with a recursive function rather th</w:t>
+        <w:t xml:space="preserve"> is the bubble_sort function </w:t>
+      </w:r>
+      <w:r>
+        <w:t xml:space="preserve">Unlike </w:t>
+      </w:r>
+      <w:r>
+        <w:t>in the design, I decided to go with a recursive function rather th</w:t>
       </w:r>
       <w:r>
         <w:t>a</w:t>
       </w:r>
       <w:r>
-        <w:t>n the one designed as it allow for less code and more efficient.</w:t>
+        <w:t xml:space="preserve">n the one designed as </w:t>
+      </w:r>
+      <w:r>
+        <w:t xml:space="preserve">I found </w:t>
+      </w:r>
+      <w:r>
+        <w:t>it allow</w:t>
+      </w:r>
+      <w:r>
+        <w:t>ed</w:t>
+      </w:r>
+      <w:r>
+        <w:t xml:space="preserve"> for less code and </w:t>
+      </w:r>
+      <w:r>
+        <w:t xml:space="preserve">was </w:t>
+      </w:r>
+      <w:r>
+        <w:t>more efficient.</w:t>
       </w:r>
     </w:p>
     <w:p>
@@ -346,7 +358,13 @@
         <w:t>.1</w:t>
       </w:r>
       <w:r>
-        <w:t xml:space="preserve"> is the function that plots the graph, the while loop is used to fill the x and y axis, properties and stops while there is more data. After they are filled up, matplotlib is then used to make and display the graph.</w:t>
+        <w:t xml:space="preserve"> is the function that plots the graph, </w:t>
+      </w:r>
+      <w:r>
+        <w:t>a</w:t>
+      </w:r>
+      <w:r>
+        <w:t xml:space="preserve"> while loop is used to fill the x and y axis, properties and stops while there is more data. After they are filled up, matplotlib is then used to make and display the graph.</w:t>
       </w:r>
     </w:p>
     <w:p>
@@ -364,15 +382,6 @@
       <w:pPr>
         <w:jc w:val="both"/>
       </w:pPr>
-      <w:r>
-        <w:t>Figure 4</w:t>
-      </w:r>
-      <w:r>
-        <w:t>.1</w:t>
-      </w:r>
-      <w:r>
-        <w:t xml:space="preserve"> shows the two main objects of the program. </w:t>
-      </w:r>
       <w:r>
         <w:t>An object was used for properties because they allow me to store all of the individual variables specific to each property to the object of that property and then use an array to encapsulate all the properties in one simple array of properties.</w:t>
       </w:r>
@@ -484,23 +493,33 @@
     <w:p>
       <w:pPr>
         <w:jc w:val="both"/>
-      </w:pPr>
+        <w:rPr>
+          <w:noProof/>
+        </w:rPr>
+      </w:pPr>
+      <w:r>
+        <w:t>The random library was used to produce the two random dice rolls then the sum of the two dice is taken. There is a recursive element</w:t>
+      </w:r>
+      <w:r>
+        <w:t>, i</w:t>
+      </w:r>
+      <w:r>
+        <w:t>f there is a double roll, increment the double roll and call a new dice roll. This was done to minimize the code and achieve an elegant solution for the rest of the function which manages how many doubles there were and what to do if there are three doubles. The recursion will continue until there are two different rolls and return the new position of the player after the total roll is added to his position or if there were three double rolls, to jail.</w:t>
+      </w:r>
+      <w:r>
+        <w:rPr>
+          <w:noProof/>
+        </w:rPr>
+        <w:t xml:space="preserve"> </w:t>
+      </w:r>
       <w:r>
         <w:rPr>
           <w:noProof/>
         </w:rPr>
         <w:drawing>
-          <wp:anchor distT="0" distB="0" distL="114300" distR="114300" simplePos="0" relativeHeight="251671552" behindDoc="0" locked="0" layoutInCell="1" allowOverlap="1" wp14:anchorId="5E21FEBA" wp14:editId="0C5FE9BE">
-            <wp:simplePos x="0" y="0"/>
-            <wp:positionH relativeFrom="margin">
-              <wp:align>center</wp:align>
-            </wp:positionH>
-            <wp:positionV relativeFrom="paragraph">
-              <wp:posOffset>1562735</wp:posOffset>
-            </wp:positionV>
-            <wp:extent cx="6231890" cy="1676400"/>
-            <wp:effectExtent l="0" t="0" r="0" b="0"/>
-            <wp:wrapTopAndBottom/>
+          <wp:inline distT="0" distB="0" distL="0" distR="0" wp14:anchorId="2FE4855D" wp14:editId="2C5DCCAE">
+            <wp:extent cx="5731510" cy="1541796"/>
+            <wp:effectExtent l="0" t="0" r="2540" b="1270"/>
             <wp:docPr id="7" name="Picture 7"/>
             <wp:cNvGraphicFramePr>
               <a:graphicFrameLocks xmlns:a="http://schemas.openxmlformats.org/drawingml/2006/main" noChangeAspect="1"/>
@@ -521,7 +540,7 @@
                   <pic:spPr>
                     <a:xfrm>
                       <a:off x="0" y="0"/>
-                      <a:ext cx="6231890" cy="1676400"/>
+                      <a:ext cx="5731510" cy="1541796"/>
                     </a:xfrm>
                     <a:prstGeom prst="rect">
                       <a:avLst/>
@@ -530,28 +549,16 @@
                 </pic:pic>
               </a:graphicData>
             </a:graphic>
-            <wp14:sizeRelH relativeFrom="margin">
-              <wp14:pctWidth>0</wp14:pctWidth>
-            </wp14:sizeRelH>
-            <wp14:sizeRelV relativeFrom="margin">
-              <wp14:pctHeight>0</wp14:pctHeight>
-            </wp14:sizeRelV>
-          </wp:anchor>
+          </wp:inline>
         </w:drawing>
       </w:r>
-      <w:r>
-        <w:t>The random library was used to produce the two random dice rolls then the sum of the two dice is taken. There is a recursive element to this function which is the first if statement. If there is a double roll, increment the double roll and call a new dice roll. This was done to minimize the code and achieve an elegant solution for the rest of the function which manages how many doubles there were and what to do if there are three doubles. The recursion will continue until there are two different rolls and return the new position of the player after the total roll is added to his position or if there were three double rolls, to jail.</w:t>
-      </w:r>
     </w:p>
     <w:p>
       <w:pPr>
         <w:jc w:val="center"/>
       </w:pPr>
       <w:r>
-        <w:t xml:space="preserve">Figure </w:t>
-      </w:r>
-      <w:r>
-        <w:t>6.1</w:t>
+        <w:t>Figure 6.1</w:t>
       </w:r>
     </w:p>
     <w:p>
@@ -559,7 +566,15 @@
         <w:jc w:val="both"/>
       </w:pPr>
       <w:r>
-        <w:t>The shuffle deck function in Figure 6.1 uses a Fisher-Yates shuffle algorithm which I created in python. It is used rather than the shuffle algorithm from the Random library because I was unsure how it worked and wanted to create my own which would be similar to how real decks are shuffled. This is achieved be using two counter variables, i which is the top card on the deck and j which is a random card below it in the deck, then those two are swapped. This is done using a  while loop that loops while there are more cards in the array and a temporary variable used to store the value from the lists to be swapped.</w:t>
+        <w:t xml:space="preserve">The shuffle deck function in Figure 6.1 uses a Fisher-Yates shuffle algorithm which I created in python. It is used rather than the shuffle algorithm from the Random library because I was unsure how it worked and wanted to create my own which would be similar to how real decks are shuffled. This is achieved be using two counter variables, </w:t>
+      </w:r>
+      <w:proofErr w:type="spellStart"/>
+      <w:r>
+        <w:t>i</w:t>
+      </w:r>
+      <w:proofErr w:type="spellEnd"/>
+      <w:r>
+        <w:t xml:space="preserve"> which is the top card on the deck and j which is a random card below it in the deck, then those two are swapped. This is done using a  while loop that loops while there are more cards in the array and a temporary variable used to store the value from the lists to be swapped.</w:t>
       </w:r>
     </w:p>
     <w:p>
@@ -576,6 +591,7 @@
         <w:rPr>
           <w:noProof/>
         </w:rPr>
+        <w:lastRenderedPageBreak/>
         <w:drawing>
           <wp:anchor distT="0" distB="0" distL="114300" distR="114300" simplePos="0" relativeHeight="251673600" behindDoc="0" locked="0" layoutInCell="1" allowOverlap="1" wp14:anchorId="777F1F25" wp14:editId="664EAED2">
             <wp:simplePos x="0" y="0"/>
@@ -728,21 +744,21 @@
         <w:rPr>
           <w:noProof/>
         </w:rPr>
+        <w:t>Similarly, and if statement is used to compare if the type stated in the csv file is one of the accepted ones from the types[]. If it is not, an error is created and added to errors[]</w:t>
+      </w:r>
+    </w:p>
+    <w:p>
+      <w:pPr>
+        <w:jc w:val="both"/>
+        <w:rPr>
+          <w:noProof/>
+        </w:rPr>
+      </w:pPr>
+      <w:r>
+        <w:rPr>
+          <w:noProof/>
+        </w:rPr>
         <w:lastRenderedPageBreak/>
-        <w:t>Similarly, and if statement is used to compare if the type stated in the csv file is one of the accepted ones from the types[]. If it is not, an error is created and added to errors[]</w:t>
-      </w:r>
-    </w:p>
-    <w:p>
-      <w:pPr>
-        <w:jc w:val="both"/>
-        <w:rPr>
-          <w:noProof/>
-        </w:rPr>
-      </w:pPr>
-      <w:r>
-        <w:rPr>
-          <w:noProof/>
-        </w:rPr>
         <w:t>Finally, if statement is used to compare if the errors array is empty or not, if its length is less then one, it is empty and the file is closed and the board generating function is called and the file is passed to it, otherise ctypes library is used to create a windows alert box with the contents of all the errors so the user can fix those fields easily.</w:t>
       </w:r>
       <w:r>
@@ -898,20 +914,26 @@
         <w:rPr>
           <w:noProof/>
         </w:rPr>
+        <w:t>Resetdeck function in Figure 9.1 is used to copy the starting deck to the in-game deck using “i for i in deck”</w:t>
+      </w:r>
+      <w:r>
+        <w:rPr>
+          <w:noProof/>
+        </w:rPr>
+        <w:t xml:space="preserve"> which is a very elegant solution.</w:t>
+      </w:r>
+    </w:p>
+    <w:p>
+      <w:pPr>
+        <w:rPr>
+          <w:noProof/>
+        </w:rPr>
+      </w:pPr>
+      <w:r>
+        <w:rPr>
+          <w:noProof/>
+        </w:rPr>
         <w:lastRenderedPageBreak/>
-        <w:t>Resetdeck function in Figure 9.1 is used to copy the starting deck to the in-game deck using “i for i in deck”</w:t>
-      </w:r>
-    </w:p>
-    <w:p>
-      <w:pPr>
-        <w:rPr>
-          <w:noProof/>
-        </w:rPr>
-      </w:pPr>
-      <w:r>
-        <w:rPr>
-          <w:noProof/>
-        </w:rPr>
         <w:drawing>
           <wp:inline distT="0" distB="0" distL="0" distR="0" wp14:anchorId="3E0739AB" wp14:editId="6CB6AB41">
             <wp:extent cx="5731510" cy="3252470"/>
@@ -1128,31 +1150,7 @@
         <w:rPr>
           <w:noProof/>
         </w:rPr>
-        <w:t xml:space="preserve">Figure 10.3 shows the case when the player steps on “Go to Jail”. Player is moved to position 10 which is prison and his jailed attribute is changed to true. Finally 10.3 ends with a if statement which checks if player has passed go as if </w:t>
-      </w:r>
-      <w:r>
-        <w:rPr>
-          <w:noProof/>
-        </w:rPr>
-        <w:t>40 is go therefore if the position is greater</w:t>
-      </w:r>
-      <w:r>
-        <w:rPr>
-          <w:noProof/>
-        </w:rPr>
-        <w:t xml:space="preserve"> or equal to</w:t>
-      </w:r>
-      <w:r>
-        <w:rPr>
-          <w:noProof/>
-        </w:rPr>
-        <w:t xml:space="preserve"> 40, he passed it</w:t>
-      </w:r>
-      <w:r>
-        <w:rPr>
-          <w:noProof/>
-        </w:rPr>
-        <w:t xml:space="preserve"> or is on it and earns 200.</w:t>
+        <w:t>Figure 10.3 shows the case when the player steps on “Go to Jail”. Player is moved to position 10 which is prison and his jailed attribute is changed to true. Finally 10.3 ends with a if statement which checks if player has passed go as if 40 is go therefore if the position is greater or equal to 40, he passed it or is on it and earns 200.</w:t>
       </w:r>
     </w:p>
     <w:p>
@@ -1316,6 +1314,8 @@
         </w:rPr>
         <w:t>Figure 11.1 is another example of the validation method.</w:t>
       </w:r>
+      <w:bookmarkStart w:id="0" w:name="_GoBack"/>
+      <w:bookmarkEnd w:id="0"/>
     </w:p>
     <w:p>
       <w:pPr>
@@ -1668,7 +1668,15 @@
     </w:p>
     <w:p>
       <w:r>
-        <w:t>Similarly, an If statement checks if the owner is the Bank, meaning it has not yet been bought. This is nested in the if position.type != base, same as Figure 14.1. If the if is true, a nested if will check if the player has enough money to buy the property by comparing the player balance with the integer value of the cost of the position on the board where the player is. Another similar check is done after that to verify that the players strategy will allow him to but the property. This is done by comparing the difference between the player balance and the cost and if the difference is more than the minimal balance, the property is bought, and this action is printed to the console and txt file.</w:t>
+        <w:t xml:space="preserve">Similarly, an If statement checks if the owner is the Bank, meaning it has not yet been bought. This is nested in the if </w:t>
+      </w:r>
+      <w:proofErr w:type="spellStart"/>
+      <w:r>
+        <w:t>position.type</w:t>
+      </w:r>
+      <w:proofErr w:type="spellEnd"/>
+      <w:r>
+        <w:t xml:space="preserve"> != base, same as Figure 14.1. If the if is true, a nested if will check if the player has enough money to buy the property by comparing the player balance with the integer value of the cost of the position on the board where the player is. Another similar check is done after that to verify that the players strategy will allow him to but the property. This is done by comparing the difference between the player balance and the cost and if the difference is more than the minimal balance, the property is bought, and this action is printed to the console and txt file.</w:t>
       </w:r>
     </w:p>
     <w:p>
@@ -1787,7 +1795,47 @@
     </w:p>
     <w:p>
       <w:r>
-        <w:t>After the rent or buying, if the player is in negative balance his properties are given to the player he last had to pay (or bank if tax bankrupted him) and the player is moved from players array to players out. Finally i = (i-1)%len(players) adjusts the counter to the new number of players. Similarly the else at the bottom if the player still has money just increments i which is the player counter.</w:t>
+        <w:t xml:space="preserve">After the rent or buying, if the player is in negative balance his properties are given to the player he last had to pay (or bank if tax bankrupted him) and the player is moved from players array to players out. </w:t>
+      </w:r>
+      <w:proofErr w:type="gramStart"/>
+      <w:r>
+        <w:t>Finally</w:t>
+      </w:r>
+      <w:proofErr w:type="gramEnd"/>
+      <w:r>
+        <w:t xml:space="preserve"> </w:t>
+      </w:r>
+      <w:proofErr w:type="spellStart"/>
+      <w:r>
+        <w:t>i</w:t>
+      </w:r>
+      <w:proofErr w:type="spellEnd"/>
+      <w:r>
+        <w:t xml:space="preserve"> = (i-1)%</w:t>
+      </w:r>
+      <w:proofErr w:type="spellStart"/>
+      <w:r>
+        <w:t>len</w:t>
+      </w:r>
+      <w:proofErr w:type="spellEnd"/>
+      <w:r>
+        <w:t xml:space="preserve">(players) adjusts the counter to the new number of players. </w:t>
+      </w:r>
+      <w:proofErr w:type="gramStart"/>
+      <w:r>
+        <w:t>Similarly</w:t>
+      </w:r>
+      <w:proofErr w:type="gramEnd"/>
+      <w:r>
+        <w:t xml:space="preserve"> the else at the bottom if the player still has money just increments </w:t>
+      </w:r>
+      <w:proofErr w:type="spellStart"/>
+      <w:r>
+        <w:t>i</w:t>
+      </w:r>
+      <w:proofErr w:type="spellEnd"/>
+      <w:r>
+        <w:t xml:space="preserve"> which is the player counter.</w:t>
       </w:r>
     </w:p>
     <w:p>
@@ -1842,7 +1890,15 @@
     </w:p>
     <w:p>
       <w:r>
-        <w:t>The last action in the game loop is print winner and combine the players array with players out as well as increment games played. Then a while loop loops through the board and adds all the stops values to the master boardsum array which saves all the board stats through all games.</w:t>
+        <w:t xml:space="preserve">The last action in the game loop is print winner and combine the players array with players out as well as increment games played. Then a while loop loops through the board and adds all the stops values to the master </w:t>
+      </w:r>
+      <w:proofErr w:type="spellStart"/>
+      <w:r>
+        <w:t>boardsum</w:t>
+      </w:r>
+      <w:proofErr w:type="spellEnd"/>
+      <w:r>
+        <w:t xml:space="preserve"> array which saves all the board stats through all games.</w:t>
       </w:r>
     </w:p>
     <w:p>
@@ -1901,10 +1957,32 @@
     </w:p>
     <w:p>
       <w:r>
-        <w:t>Code in Figure 15 runs after the original while loop from 14.0 is ended. Meaning, all games were played. A sort is done using two nested for loops to sort players by number of wins and then the winners are printed with number of wins. Finally the boardsum with all the stops stats is sorted and graphed using the plotgraph() function.</w:t>
-      </w:r>
-      <w:bookmarkStart w:id="0" w:name="_GoBack"/>
-      <w:bookmarkEnd w:id="0"/>
+        <w:t xml:space="preserve">Code in Figure 15 runs after the original while loop from 14.0 is ended. Meaning, all games were played. A sort is done using two nested for loops to sort players by number of wins and then the winners are printed with number of wins. </w:t>
+      </w:r>
+      <w:proofErr w:type="gramStart"/>
+      <w:r>
+        <w:t>Finally</w:t>
+      </w:r>
+      <w:proofErr w:type="gramEnd"/>
+      <w:r>
+        <w:t xml:space="preserve"> the </w:t>
+      </w:r>
+      <w:proofErr w:type="spellStart"/>
+      <w:r>
+        <w:t>boardsum</w:t>
+      </w:r>
+      <w:proofErr w:type="spellEnd"/>
+      <w:r>
+        <w:t xml:space="preserve"> with all the stops stats is sorted and graphed using the </w:t>
+      </w:r>
+      <w:proofErr w:type="spellStart"/>
+      <w:r>
+        <w:t>plotgraph</w:t>
+      </w:r>
+      <w:proofErr w:type="spellEnd"/>
+      <w:r>
+        <w:t>() function.</w:t>
+      </w:r>
     </w:p>
     <w:p>
       <w:pPr>
@@ -5979,7 +6057,7 @@
 </file>
 
 <file path=customXml/itemProps1.xml><?xml version="1.0" encoding="utf-8"?>
-<ds:datastoreItem xmlns:ds="http://schemas.openxmlformats.org/officeDocument/2006/customXml" ds:itemID="{4F207182-5DD5-4D6B-A6D5-6818246E8CED}">
+<ds:datastoreItem xmlns:ds="http://schemas.openxmlformats.org/officeDocument/2006/customXml" ds:itemID="{0538C3A6-9FD6-4967-94E9-FC7EA08B7AAD}">
   <ds:schemaRefs>
     <ds:schemaRef ds:uri="http://schemas.openxmlformats.org/officeDocument/2006/bibliography"/>
   </ds:schemaRefs>

</xml_diff>